<commit_message>
Fix 4 insights and database management
</commit_message>
<xml_diff>
--- a/Template/resume.docx
+++ b/Template/resume.docx
@@ -12,7 +12,7 @@
     </w:p>
     <w:p>
       <w:r>
-        <w:t>Soy una persona proactiva y emprendedora, con gran facilidad de aprendizaje. Alta capacidad de trabajo en equipo y de amoldarse ante cualquier situación y poder generar soluciones ante cualquier imprevisto. Tengo iniciativa propia para generar ideas que ayuden a la rapidez del trabajo y muchas ganas de superación.</w:t>
+        <w:t>Ingeniero de Sistemas con +4 años de experiencia en desarrollado de software. Me apasiona la tecnología, inicié como Freelance para proyectos Web en Java, continué como Programador Java Junior en DIRESA, Programador GeneXus Java y C++ en una Consultora de Software, he desarrollado soluciones contables para bancos en Colombia, además he desarrollado soluciones web de facturación electrónica para empresas privadas y para la plataforma web de SUNAT. Tengo sólidos conocimientos en Node.js, Java, Golang, Vue.js, ReactJs, Angular, TypeScript, SaaS, Cloud. Actualmente, soy Arquitecto de Software en Interseguro, donde continúo ampliando mis habilidades técnicas y de gestión.</w:t>
       </w:r>
     </w:p>
     <w:p>
@@ -28,7 +28,7 @@
         <w:pStyle w:val="ListBullet"/>
       </w:pPr>
       <w:r>
-        <w:t>Ingeniero Informático at Universidad Ricardo Palma, 2016-2020, Lima, Peru</w:t>
+        <w:t>Ingeniería de Sistemas, Universidad Nacional José Faustino Sánchez Carrión, 2015-2020</w:t>
       </w:r>
     </w:p>
     <w:p>
@@ -44,7 +44,7 @@
         <w:pStyle w:val="ListBullet"/>
       </w:pPr>
       <w:r>
-        <w:t>Angular Avanzando UDEMY</w:t>
+        <w:t>Programador Java - SAP Integral, SAP HANNA, SAP ERP, Universidad Nacional de Ingeniería</w:t>
       </w:r>
     </w:p>
     <w:p>
@@ -52,31 +52,7 @@
         <w:pStyle w:val="ListBullet"/>
       </w:pPr>
       <w:r>
-        <w:t>Diseño Web Avanzado UDEMY</w:t>
-      </w:r>
-    </w:p>
-    <w:p>
-      <w:pPr>
-        <w:pStyle w:val="ListBullet"/>
-      </w:pPr>
-      <w:r>
-        <w:t>AWS Cloud Practitioner UDEMY</w:t>
-      </w:r>
-    </w:p>
-    <w:p>
-      <w:pPr>
-        <w:pStyle w:val="ListBullet"/>
-      </w:pPr>
-      <w:r>
-        <w:t>REACT Avanzando UDEMY</w:t>
-      </w:r>
-    </w:p>
-    <w:p>
-      <w:pPr>
-        <w:pStyle w:val="ListBullet"/>
-      </w:pPr>
-      <w:r>
-        <w:t>Diseño web Avanzando UDEMY</w:t>
+        <w:t>Especialización Java Web Developer - Spring Boot 2, NodeJs, Galaxy Training</w:t>
       </w:r>
     </w:p>
     <w:p>
@@ -92,7 +68,7 @@
         <w:pStyle w:val="ListBullet"/>
       </w:pPr>
       <w:r>
-        <w:t>Angular 5+</w:t>
+        <w:t>JS/Angular/VueJs/React</w:t>
       </w:r>
     </w:p>
     <w:p>
@@ -100,7 +76,7 @@
         <w:pStyle w:val="ListBullet"/>
       </w:pPr>
       <w:r>
-        <w:t>Jenkins</w:t>
+        <w:t>Java/C#/C++/Nodejs/Golang</w:t>
       </w:r>
     </w:p>
     <w:p>
@@ -108,7 +84,7 @@
         <w:pStyle w:val="ListBullet"/>
       </w:pPr>
       <w:r>
-        <w:t>Bitbucket</w:t>
+        <w:t>GoogleCloudPlatform/Azure</w:t>
       </w:r>
     </w:p>
     <w:p>
@@ -116,7 +92,7 @@
         <w:pStyle w:val="ListBullet"/>
       </w:pPr>
       <w:r>
-        <w:t>Jira</w:t>
+        <w:t>MongoDB/MySQL/DB2/SQLS</w:t>
       </w:r>
     </w:p>
     <w:p>
@@ -124,7 +100,7 @@
         <w:pStyle w:val="ListBullet"/>
       </w:pPr>
       <w:r>
-        <w:t>AWS</w:t>
+        <w:t>Postman/SoapUI</w:t>
       </w:r>
     </w:p>
     <w:p>
@@ -132,7 +108,7 @@
         <w:pStyle w:val="ListBullet"/>
       </w:pPr>
       <w:r>
-        <w:t>Jasmine</w:t>
+        <w:t>SonarQube/Testing</w:t>
       </w:r>
     </w:p>
     <w:p>
@@ -140,7 +116,7 @@
         <w:pStyle w:val="ListBullet"/>
       </w:pPr>
       <w:r>
-        <w:t>Karma</w:t>
+        <w:t>Maven/Graddle</w:t>
       </w:r>
     </w:p>
     <w:p>
@@ -148,7 +124,7 @@
         <w:pStyle w:val="ListBullet"/>
       </w:pPr>
       <w:r>
-        <w:t>.Net Core</w:t>
+        <w:t>Spring Framework, S. Data, S. Security, S.Cloud</w:t>
       </w:r>
     </w:p>
     <w:p>
@@ -156,79 +132,7 @@
         <w:pStyle w:val="ListBullet"/>
       </w:pPr>
       <w:r>
-        <w:t>React.js</w:t>
-      </w:r>
-    </w:p>
-    <w:p>
-      <w:pPr>
-        <w:pStyle w:val="ListBullet"/>
-      </w:pPr>
-      <w:r>
-        <w:t>Boostrap</w:t>
-      </w:r>
-    </w:p>
-    <w:p>
-      <w:pPr>
-        <w:pStyle w:val="ListBullet"/>
-      </w:pPr>
-      <w:r>
-        <w:t>Scrum</w:t>
-      </w:r>
-    </w:p>
-    <w:p>
-      <w:pPr>
-        <w:pStyle w:val="ListBullet"/>
-      </w:pPr>
-      <w:r>
-        <w:t>Azure</w:t>
-      </w:r>
-    </w:p>
-    <w:p>
-      <w:pPr>
-        <w:pStyle w:val="ListBullet"/>
-      </w:pPr>
-      <w:r>
-        <w:t>SQL Server</w:t>
-      </w:r>
-    </w:p>
-    <w:p>
-      <w:pPr>
-        <w:pStyle w:val="ListBullet"/>
-      </w:pPr>
-      <w:r>
-        <w:t>Oracle</w:t>
-      </w:r>
-    </w:p>
-    <w:p>
-      <w:pPr>
-        <w:pStyle w:val="ListBullet"/>
-      </w:pPr>
-      <w:r>
-        <w:t>Microfrontend</w:t>
-      </w:r>
-    </w:p>
-    <w:p>
-      <w:pPr>
-        <w:pStyle w:val="ListBullet"/>
-      </w:pPr>
-      <w:r>
-        <w:t>Java</w:t>
-      </w:r>
-    </w:p>
-    <w:p>
-      <w:pPr>
-        <w:pStyle w:val="ListBullet"/>
-      </w:pPr>
-      <w:r>
-        <w:t>Springboot</w:t>
-      </w:r>
-    </w:p>
-    <w:p>
-      <w:pPr>
-        <w:pStyle w:val="ListBullet"/>
-      </w:pPr>
-      <w:r>
-        <w:t>Spring JDBC</w:t>
+        <w:t>Firebase9, Identity Platform</w:t>
       </w:r>
     </w:p>
     <w:p>
@@ -244,19 +148,19 @@
         <w:pStyle w:val="Heading2"/>
       </w:pPr>
       <w:r>
-        <w:t>Desarrollador FullStack</w:t>
+        <w:t>Arquitecto de Software</w:t>
       </w:r>
     </w:p>
     <w:p>
       <w:r>
-        <w:t>NTT DATA S.A.C.</w:t>
+        <w:t>Interseguro S.A</w:t>
         <w:br/>
-        <w:t>DEC 2020 - ACTUALIDAD</w:t>
+        <w:t>Apr 2023 - Present</w:t>
       </w:r>
     </w:p>
     <w:p>
       <w:r>
-        <w:t>Desarrollo de micro frontends y microservicios en java orientados al flujo bancario del BCP.</w:t>
+        <w:t>Responsable del diseño y desarrollo de aplicaciones, empleando diversas tecnologías, como Node.js, Golang y Java, así como frameworks frontend como Vue (Nuxt3), React (NextJs) y Angular. Uso metodologías como Integración Continua, TDD y Desarrollo Ágil. En el backend, sigo una arquitectura de microservicios, incluyendo microservicios orquestadores. Para el frontend, adopto arquitecturas hexagonales y de servicios, además de diseñar y crear microfrontends en Vue 3 con la biblioteca single-spa-vue para integraciones en aplicaciones de una sola página (SPA). Entre mis responsabilidades se encuentra la creación de arquetipos y directrices, abarcando desde la definición de diagramas de arquitectura hasta la elaboración de estándares de desarrollo y buenas prácticas. Defino estructuras de directorios, gestiono integraciones con bases de datos (MongoDB, PostgreSQL, Oracle) y uso ORMs e integraciones REST API. Implemento registro de eventos personalizados (loggers) y reportes de salud (liveness, readiness), implementación Google Auth con Identity Platform en el front, generación de imágenes Docker, integración continua con GitLab Pipelines, despliegue en entornos como Cloud Run y Kubernetes, y documentación con Swagger.</w:t>
       </w:r>
     </w:p>
     <w:p>
@@ -264,19 +168,19 @@
         <w:pStyle w:val="Heading2"/>
       </w:pPr>
       <w:r>
-        <w:t>Desarrollador FULLSTACK</w:t>
+        <w:t>Programador Sr Java</w:t>
       </w:r>
     </w:p>
     <w:p>
       <w:r>
-        <w:t>SIGCOMT S.A.C.</w:t>
+        <w:t>TCI S.A</w:t>
         <w:br/>
-        <w:t>JUL 2020 - DEC 2020</w:t>
+        <w:t>Jan 2022 - Mar 2023</w:t>
       </w:r>
     </w:p>
     <w:p>
       <w:r>
-        <w:t>Programación de servicios Rest en .Net y flujos frontend en Angular para la entidad Calida.</w:t>
+        <w:t>Responsable del análisis y desarrollo de funcionalidades para las aplicaciones web de facturación electrónica y OSE, Suite Movil y SuiteOnline, ambas aplicaciones de control de Guías de Remisión, de Facturación Electrónica en los sistemas de gestión ePortal y eGestor, transmisión de Comprobantes con manejo de Colas con RabbitMQ.Entre los más, Gestión de Usuarios, Dispositivos, Empresas, Guías, Comprobantes, Inventarios, Tipo de cambio, Reportes, etc.</w:t>
       </w:r>
     </w:p>
     <w:p>
@@ -284,19 +188,19 @@
         <w:pStyle w:val="Heading2"/>
       </w:pPr>
       <w:r>
-        <w:t>Desarrollador FULLSTACK</w:t>
+        <w:t>Analista Programador Sr</w:t>
       </w:r>
     </w:p>
     <w:p>
       <w:r>
-        <w:t>STAMINER S.A.C.</w:t>
+        <w:t>Canvia</w:t>
         <w:br/>
-        <w:t>JUL 2019 - JUL 2020</w:t>
+        <w:t>Agos 2022 - Feb 2023</w:t>
       </w:r>
     </w:p>
     <w:p>
       <w:r>
-        <w:t>Programación de servicios Rest y web app en angular para una red social de deportistas.</w:t>
+        <w:t>Desarrollo de mejoras y nuevas funciones para la plataforma web SUNAT y otras empresas privadas bajo la práctica de Integración Continua, participé en el equipo de desarrollo de Microservicios, para el desarrollo de la funcionalidad de Registros de Diligencia Inicial y Diligencia de Tránsito para Declaraciones de Transito Aduanero Internacional SUNAT y consultas de comprobantes SUNAT.</w:t>
       </w:r>
     </w:p>
     <w:p>
@@ -304,19 +208,59 @@
         <w:pStyle w:val="Heading2"/>
       </w:pPr>
       <w:r>
-        <w:t>Desarrollador FULLSTACK</w:t>
+        <w:t>Programador Semi Sr</w:t>
       </w:r>
     </w:p>
     <w:p>
       <w:r>
-        <w:t>GESTION Y SISTEMAS S.A.C.</w:t>
+        <w:t>Hiper SA</w:t>
         <w:br/>
-        <w:t>JUL 2018 - JUL 2019</w:t>
+        <w:t>Jan 2022 - Jul 2022</w:t>
       </w:r>
     </w:p>
     <w:p>
       <w:r>
-        <w:t>Programación de servicios Rest para su implementación, también desarrollo en framework Angular para proyectos de los clientes Exalmar Pesquera, Ripley Bodegas y La Contraloria.</w:t>
+        <w:t>Desarrollo y mantenimiento de procesos y transacciones para bancos y servicios electrónicos en Colombia, Depuración de vulnerabilidades, modificación de fuentes, mantenimiento y ejecución de disparadores, manejo de repositorios, mantenimiento retiro consultas OTP y Pruebas unitarias.</w:t>
+      </w:r>
+    </w:p>
+    <w:p>
+      <w:pPr>
+        <w:pStyle w:val="Heading2"/>
+      </w:pPr>
+      <w:r>
+        <w:t>Programador Genexus Jr</w:t>
+      </w:r>
+    </w:p>
+    <w:p>
+      <w:r>
+        <w:t>PROEMSA SAC</w:t>
+        <w:br/>
+        <w:t>Sep 2020 - Dec 2021</w:t>
+      </w:r>
+    </w:p>
+    <w:p>
+      <w:r>
+        <w:t>Desarrollo de aplicaciones web a medida para empresas como (INDUSFER, INCALPACA, LALENNA, SAN GABAN, etc).</w:t>
+      </w:r>
+    </w:p>
+    <w:p>
+      <w:pPr>
+        <w:pStyle w:val="Heading2"/>
+      </w:pPr>
+      <w:r>
+        <w:t>Programador Java Jr</w:t>
+      </w:r>
+    </w:p>
+    <w:p>
+      <w:r>
+        <w:t>DIRESA Lima</w:t>
+        <w:br/>
+        <w:t>Dec 2019 - Mar 2020</w:t>
+      </w:r>
+    </w:p>
+    <w:p>
+      <w:r>
+        <w:t>Diseño web de la página web DIRESA, mantenimiento y desarrollo de Reportes documentación de Serums y mantenimiento del Portal de Transparencia.</w:t>
       </w:r>
     </w:p>
     <w:sectPr>
@@ -338,11 +282,11 @@
       <w:jc w:val="left"/>
     </w:pPr>
     <w:r>
-      <w:t>Harold Portillo</w:t>
+      <w:t>Angelo Lugo</w:t>
       <w:br/>
-      <w:t>Peru</w:t>
+      <w:t>Perú</w:t>
       <w:br/>
-      <w:t>Lima, Peru</w:t>
+      <w:t>Lima, Perú</w:t>
     </w:r>
   </w:p>
 </w:hdr>

</xml_diff>

<commit_message>
Menu implemented and fixes
</commit_message>
<xml_diff>
--- a/Template/resume.docx
+++ b/Template/resume.docx
@@ -12,7 +12,7 @@
     </w:p>
     <w:p>
       <w:r>
-        <w:t>Ingeniero de Sistemas con +4 años de experiencia en desarrollado de software. Me apasiona la tecnología, inicié como Freelance para proyectos Web en Java, continué como Programador Java Junior en DIRESA, Programador GeneXus Java y C++ en una Consultora de Software, he desarrollado soluciones contables para bancos en Colombia, además he desarrollado soluciones web de facturación electrónica para empresas privadas y para la plataforma web de SUNAT. Tengo sólidos conocimientos en Node.js, Java, Golang, Vue.js, ReactJs, Angular, TypeScript, SaaS, Cloud. Actualmente, soy Arquitecto de Software en Interseguro, donde continúo ampliando mis habilidades técnicas y de gestión.</w:t>
+        <w:t>Ingeniero de Software con experiencia en desarrollo de aplicaciones web y móviles, seguridad informática, bases de datos y metodologías de desarrollo de software. Titulado de la Universidad Peruana de Ciencias Aplicadas. Proactivo, adaptable a cambios y comprometido en la ejecución de proyectos.</w:t>
       </w:r>
     </w:p>
     <w:p>
@@ -28,7 +28,23 @@
         <w:pStyle w:val="ListBullet"/>
       </w:pPr>
       <w:r>
-        <w:t>Ingeniería de Sistemas, Universidad Nacional José Faustino Sánchez Carrión, 2015-2020</w:t>
+        <w:t>Máster en Ciberseguridad en línea, IMF Smart Education, Madrid, España, 2021-2023</w:t>
+      </w:r>
+    </w:p>
+    <w:p>
+      <w:pPr>
+        <w:pStyle w:val="ListBullet"/>
+      </w:pPr>
+      <w:r>
+        <w:t>Ingeniería de Software, Universidad Peruana de Ciencias Aplicadas, Lima, Perú, 2008-2013</w:t>
+      </w:r>
+    </w:p>
+    <w:p>
+      <w:pPr>
+        <w:pStyle w:val="ListBullet"/>
+      </w:pPr>
+      <w:r>
+        <w:t>Primaria y Secundaria, SS.CC Recoleta, Lima, Perú, 1996-2007</w:t>
       </w:r>
     </w:p>
     <w:p>
@@ -44,7 +60,7 @@
         <w:pStyle w:val="ListBullet"/>
       </w:pPr>
       <w:r>
-        <w:t>Programador Java - SAP Integral, SAP HANNA, SAP ERP, Universidad Nacional de Ingeniería</w:t>
+        <w:t>AWS Solutions Architect– Associate</w:t>
       </w:r>
     </w:p>
     <w:p>
@@ -52,7 +68,7 @@
         <w:pStyle w:val="ListBullet"/>
       </w:pPr>
       <w:r>
-        <w:t>Especialización Java Web Developer - Spring Boot 2, NodeJs, Galaxy Training</w:t>
+        <w:t>AWS Developer - Associate</w:t>
       </w:r>
     </w:p>
     <w:p>
@@ -68,7 +84,7 @@
         <w:pStyle w:val="ListBullet"/>
       </w:pPr>
       <w:r>
-        <w:t>JS/Angular/VueJs/React</w:t>
+        <w:t>Programming Languages: C, C++, C#, Objective C, Java, Javascript, Cobol, RPGILE</w:t>
       </w:r>
     </w:p>
     <w:p>
@@ -76,7 +92,7 @@
         <w:pStyle w:val="ListBullet"/>
       </w:pPr>
       <w:r>
-        <w:t>Java/C#/C++/Nodejs/Golang</w:t>
+        <w:t>Mobile Development: Android, Blackberry, iOS</w:t>
       </w:r>
     </w:p>
     <w:p>
@@ -84,7 +100,7 @@
         <w:pStyle w:val="ListBullet"/>
       </w:pPr>
       <w:r>
-        <w:t>GoogleCloudPlatform/Azure</w:t>
+        <w:t>Database: SQL Server, MySQL, DB2, SQL400, Oracle 10-11g</w:t>
       </w:r>
     </w:p>
     <w:p>
@@ -92,7 +108,7 @@
         <w:pStyle w:val="ListBullet"/>
       </w:pPr>
       <w:r>
-        <w:t>MongoDB/MySQL/DB2/SQLS</w:t>
+        <w:t>Web Technologies: HTML5, CSS3, Javascript, ASP.NET, JSP, Angular, Vue, ReactJS</w:t>
       </w:r>
     </w:p>
     <w:p>
@@ -100,7 +116,7 @@
         <w:pStyle w:val="ListBullet"/>
       </w:pPr>
       <w:r>
-        <w:t>Postman/SoapUI</w:t>
+        <w:t>Frameworks: .NET, IceFaces, JSF, Struts 2, Hibernate, Spring</w:t>
       </w:r>
     </w:p>
     <w:p>
@@ -108,7 +124,7 @@
         <w:pStyle w:val="ListBullet"/>
       </w:pPr>
       <w:r>
-        <w:t>SonarQube/Testing</w:t>
+        <w:t>Version Control: Subversion, Git</w:t>
       </w:r>
     </w:p>
     <w:p>
@@ -116,7 +132,7 @@
         <w:pStyle w:val="ListBullet"/>
       </w:pPr>
       <w:r>
-        <w:t>Maven/Graddle</w:t>
+        <w:t>Unit Testing: Nunit, Junit</w:t>
       </w:r>
     </w:p>
     <w:p>
@@ -124,7 +140,7 @@
         <w:pStyle w:val="ListBullet"/>
       </w:pPr>
       <w:r>
-        <w:t>Spring Framework, S. Data, S. Security, S.Cloud</w:t>
+        <w:t>Operating Systems: Windows, Linux, AS400</w:t>
       </w:r>
     </w:p>
     <w:p>
@@ -132,7 +148,47 @@
         <w:pStyle w:val="ListBullet"/>
       </w:pPr>
       <w:r>
-        <w:t>Firebase9, Identity Platform</w:t>
+        <w:t>Penetration Testing Tools: Hydra, Nikto, BurpSuite, Metasploit</w:t>
+      </w:r>
+    </w:p>
+    <w:p>
+      <w:pPr>
+        <w:pStyle w:val="ListBullet"/>
+      </w:pPr>
+      <w:r>
+        <w:t>Application Servers: Tomcat, Glassfish, WebSphere, JBoss, Weblogic, Nginx</w:t>
+      </w:r>
+    </w:p>
+    <w:p>
+      <w:pPr>
+        <w:pStyle w:val="ListBullet"/>
+      </w:pPr>
+      <w:r>
+        <w:t>Cloud Environments: AWS (EC2, RDS, S3), Azure (CDN, AKS, SQL Azure Database)</w:t>
+      </w:r>
+    </w:p>
+    <w:p>
+      <w:pPr>
+        <w:pStyle w:val="ListBullet"/>
+      </w:pPr>
+      <w:r>
+        <w:t>Project Management: Jira, Trello</w:t>
+      </w:r>
+    </w:p>
+    <w:p>
+      <w:pPr>
+        <w:pStyle w:val="ListBullet"/>
+      </w:pPr>
+      <w:r>
+        <w:t>SAST Tools: Sonarqube, Synopsis</w:t>
+      </w:r>
+    </w:p>
+    <w:p>
+      <w:pPr>
+        <w:pStyle w:val="ListBullet"/>
+      </w:pPr>
+      <w:r>
+        <w:t>SIEM Tools: Wazuh</w:t>
       </w:r>
     </w:p>
     <w:p>
@@ -148,19 +204,19 @@
         <w:pStyle w:val="Heading2"/>
       </w:pPr>
       <w:r>
-        <w:t>Arquitecto de Software</w:t>
+        <w:t>Líder Técnico</w:t>
       </w:r>
     </w:p>
     <w:p>
       <w:r>
-        <w:t>Interseguro S.A</w:t>
+        <w:t>SOAINT Peru SAC</w:t>
         <w:br/>
-        <w:t>Apr 2023 - Present</w:t>
+        <w:t>2021 - Actual</w:t>
       </w:r>
     </w:p>
     <w:p>
       <w:r>
-        <w:t>Responsable del diseño y desarrollo de aplicaciones, empleando diversas tecnologías, como Node.js, Golang y Java, así como frameworks frontend como Vue (Nuxt3), React (NextJs) y Angular. Uso metodologías como Integración Continua, TDD y Desarrollo Ágil. En el backend, sigo una arquitectura de microservicios, incluyendo microservicios orquestadores. Para el frontend, adopto arquitecturas hexagonales y de servicios, además de diseñar y crear microfrontends en Vue 3 con la biblioteca single-spa-vue para integraciones en aplicaciones de una sola página (SPA). Entre mis responsabilidades se encuentra la creación de arquetipos y directrices, abarcando desde la definición de diagramas de arquitectura hasta la elaboración de estándares de desarrollo y buenas prácticas. Defino estructuras de directorios, gestiono integraciones con bases de datos (MongoDB, PostgreSQL, Oracle) y uso ORMs e integraciones REST API. Implemento registro de eventos personalizados (loggers) y reportes de salud (liveness, readiness), implementación Google Auth con Identity Platform en el front, generación de imágenes Docker, integración continua con GitLab Pipelines, despliegue en entornos como Cloud Run y Kubernetes, y documentación con Swagger.</w:t>
+        <w:t>Desarrollo de aplicaciones web responsive usando Java 11, Spring Boot, ReactJS en una arquitectura de microservicios Azure Cloud. Desarrollo de aplicaciones en Java para la entidad OSCE. Implementación de la web para el proyecto de estado de ahorros de Prima AFP.</w:t>
       </w:r>
     </w:p>
     <w:p>
@@ -168,19 +224,19 @@
         <w:pStyle w:val="Heading2"/>
       </w:pPr>
       <w:r>
-        <w:t>Programador Sr Java</w:t>
+        <w:t>Líder de Tecnología</w:t>
       </w:r>
     </w:p>
     <w:p>
       <w:r>
-        <w:t>TCI S.A</w:t>
+        <w:t>Transforma Digital Perú SAC</w:t>
         <w:br/>
-        <w:t>Jan 2022 - Mar 2023</w:t>
+        <w:t>2020 - 2021</w:t>
       </w:r>
     </w:p>
     <w:p>
       <w:r>
-        <w:t>Responsable del análisis y desarrollo de funcionalidades para las aplicaciones web de facturación electrónica y OSE, Suite Movil y SuiteOnline, ambas aplicaciones de control de Guías de Remisión, de Facturación Electrónica en los sistemas de gestión ePortal y eGestor, transmisión de Comprobantes con manejo de Colas con RabbitMQ.Entre los más, Gestión de Usuarios, Dispositivos, Empresas, Guías, Comprobantes, Inventarios, Tipo de cambio, Reportes, etc.</w:t>
+        <w:t>Desarrollo de plataformas webs e-commerce utilizando Wordpress. Desarrollo de software a medida web responsive utilizando NodeJS, JavaEE, PHP, VueJS, Angular. Desarrollo de apps móviles nativas e híbridas utilizando NodeJS, Android, iOS y Flutter. Logró una optimización del rendimiento de página web del 70%.</w:t>
       </w:r>
     </w:p>
     <w:p>
@@ -188,19 +244,19 @@
         <w:pStyle w:val="Heading2"/>
       </w:pPr>
       <w:r>
-        <w:t>Analista Programador Sr</w:t>
+        <w:t>Analista Senior</w:t>
       </w:r>
     </w:p>
     <w:p>
       <w:r>
-        <w:t>Canvia</w:t>
+        <w:t>Forceclose SAC</w:t>
         <w:br/>
-        <w:t>Agos 2022 - Feb 2023</w:t>
+        <w:t>2018 - 2020</w:t>
       </w:r>
     </w:p>
     <w:p>
       <w:r>
-        <w:t>Desarrollo de mejoras y nuevas funciones para la plataforma web SUNAT y otras empresas privadas bajo la práctica de Integración Continua, participé en el equipo de desarrollo de Microservicios, para el desarrollo de la funcionalidad de Registros de Diligencia Inicial y Diligencia de Tránsito para Declaraciones de Transito Aduanero Internacional SUNAT y consultas de comprobantes SUNAT.</w:t>
+        <w:t>Analista Senior Java para el proyecto de SI-UNICON y para la internacionalización UNICON Chile. Logró internacionalizar aplicativos de Unicon a Chile y optimizar costes en la nube AWS en un 65%.</w:t>
       </w:r>
     </w:p>
     <w:p>
@@ -208,19 +264,19 @@
         <w:pStyle w:val="Heading2"/>
       </w:pPr>
       <w:r>
-        <w:t>Programador Semi Sr</w:t>
+        <w:t>Analista Senior - Líder de Proyecto</w:t>
       </w:r>
     </w:p>
     <w:p>
       <w:r>
-        <w:t>Hiper SA</w:t>
+        <w:t>Intefi SAC</w:t>
         <w:br/>
-        <w:t>Jan 2022 - Jul 2022</w:t>
+        <w:t>2016 - 2018</w:t>
       </w:r>
     </w:p>
     <w:p>
       <w:r>
-        <w:t>Desarrollo y mantenimiento de procesos y transacciones para bancos y servicios electrónicos en Colombia, Depuración de vulnerabilidades, modificación de fuentes, mantenimiento y ejecución de disparadores, manejo de repositorios, mantenimiento retiro consultas OTP y Pruebas unitarias.</w:t>
+        <w:t>Responsable del desarrollo de aplicaciones de Software, liderando proyectos como GoParty, SIOS para C&amp;J y T-ONE de Taurus PHP 7. Realizó la migración de la plataforma T-ONE de PHP 5.6 a PHP 7 y arquitectura móvil en AWS para proyecto GoParty.</w:t>
       </w:r>
     </w:p>
     <w:p>
@@ -228,19 +284,19 @@
         <w:pStyle w:val="Heading2"/>
       </w:pPr>
       <w:r>
-        <w:t>Programador Genexus Jr</w:t>
+        <w:t>Analista Programador</w:t>
       </w:r>
     </w:p>
     <w:p>
       <w:r>
-        <w:t>PROEMSA SAC</w:t>
+        <w:t>Everis Perú SAC</w:t>
         <w:br/>
-        <w:t>Sep 2020 - Dec 2021</w:t>
+        <w:t>2014 - 2015</w:t>
       </w:r>
     </w:p>
     <w:p>
       <w:r>
-        <w:t>Desarrollo de aplicaciones web a medida para empresas como (INDUSFER, INCALPACA, LALENNA, SAN GABAN, etc).</w:t>
+        <w:t>Desarrollador y coordinador para el proyecto MREC – BBVA. Logró optimizar el performance del sistema de BBVA en un 80%.</w:t>
       </w:r>
     </w:p>
     <w:p>
@@ -248,19 +304,59 @@
         <w:pStyle w:val="Heading2"/>
       </w:pPr>
       <w:r>
-        <w:t>Programador Java Jr</w:t>
+        <w:t>Desarrollador freelance</w:t>
       </w:r>
     </w:p>
     <w:p>
       <w:r>
-        <w:t>DIRESA Lima</w:t>
+        <w:t>Iteraxion S.A.C</w:t>
         <w:br/>
-        <w:t>Dec 2019 - Mar 2020</w:t>
+        <w:t>2013 - 2014</w:t>
       </w:r>
     </w:p>
     <w:p>
       <w:r>
-        <w:t>Diseño web de la página web DIRESA, mantenimiento y desarrollo de Reportes documentación de Serums y mantenimiento del Portal de Transparencia.</w:t>
+        <w:t>Desarrollo de módulos de RRHH y Logística para Intranet Corporativa y terminó satisfactoriamente el proyecto.</w:t>
+      </w:r>
+    </w:p>
+    <w:p>
+      <w:pPr>
+        <w:pStyle w:val="Heading2"/>
+      </w:pPr>
+      <w:r>
+        <w:t>Practicante programador</w:t>
+      </w:r>
+    </w:p>
+    <w:p>
+      <w:r>
+        <w:t>Intellisoft S.A</w:t>
+        <w:br/>
+        <w:t>2013 - N/A</w:t>
+      </w:r>
+    </w:p>
+    <w:p>
+      <w:r>
+        <w:t>Desarrollo de aplicaciones móviles en Android, Blackberry y iOS para el proyecto Intralot. Logró completar el proyecto en Android y Blackberry.</w:t>
+      </w:r>
+    </w:p>
+    <w:p>
+      <w:pPr>
+        <w:pStyle w:val="Heading2"/>
+      </w:pPr>
+      <w:r>
+        <w:t>Practicante programador</w:t>
+      </w:r>
+    </w:p>
+    <w:p>
+      <w:r>
+        <w:t>Graña y Montero Digital (GMD S.A)</w:t>
+        <w:br/>
+        <w:t>2012 - N/A</w:t>
+      </w:r>
+    </w:p>
+    <w:p>
+      <w:r>
+        <w:t>Desarrollo de sistemas batch, reportes y pantallas de mantenimiento para el proyecto MasterCard Perú. Aprendizaje y desarrollo de requerimientos en Cobol y RPGILE.</w:t>
       </w:r>
     </w:p>
     <w:sectPr>
@@ -282,11 +378,11 @@
       <w:jc w:val="left"/>
     </w:pPr>
     <w:r>
-      <w:t>Angelo Lugo</w:t>
+      <w:t>Henry Alonso Valdivia Barba</w:t>
       <w:br/>
-      <w:t>Perú</w:t>
+      <w:t>N/A</w:t>
       <w:br/>
-      <w:t>Lima, Perú</w:t>
+      <w:t>Jr. Los Electrónicos 268 - Urb. Riviera de Monterrico - La Molina</w:t>
     </w:r>
   </w:p>
 </w:hdr>

</xml_diff>